<commit_message>
DML-1 hasta el 15
</commit_message>
<xml_diff>
--- a/Practicas/Practica_6/Practica_6.docx
+++ b/Practicas/Practica_6/Practica_6.docx
@@ -1,6 +1,6 @@
 
 <file path=word/document.xml><?xml version="1.0" encoding="utf-8"?>
-<w:document xmlns:wpc="http://schemas.microsoft.com/office/word/2010/wordprocessingCanvas" xmlns:cx="http://schemas.microsoft.com/office/drawing/2014/chartex" xmlns:cx1="http://schemas.microsoft.com/office/drawing/2015/9/8/chartex" xmlns:cx2="http://schemas.microsoft.com/office/drawing/2015/10/21/chartex" xmlns:cx3="http://schemas.microsoft.com/office/drawing/2016/5/9/chartex" xmlns:cx4="http://schemas.microsoft.com/office/drawing/2016/5/10/chartex" xmlns:cx5="http://schemas.microsoft.com/office/drawing/2016/5/11/chartex" xmlns:cx6="http://schemas.microsoft.com/office/drawing/2016/5/12/chartex" xmlns:cx7="http://schemas.microsoft.com/office/drawing/2016/5/13/chartex" xmlns:cx8="http://schemas.microsoft.com/office/drawing/2016/5/14/chartex" xmlns:mc="http://schemas.openxmlformats.org/markup-compatibility/2006" xmlns:aink="http://schemas.microsoft.com/office/drawing/2016/ink" xmlns:am3d="http://schemas.microsoft.com/office/drawing/2017/model3d" xmlns:o="urn:schemas-microsoft-com:office:office" xmlns:oel="http://schemas.microsoft.com/office/2019/extlst" xmlns:r="http://schemas.openxmlformats.org/officeDocument/2006/relationships" xmlns:m="http://schemas.openxmlformats.org/officeDocument/2006/math" xmlns:v="urn:schemas-microsoft-com:vml" xmlns:wp14="http://schemas.microsoft.com/office/word/2010/wordprocessingDrawing" xmlns:wp="http://schemas.openxmlformats.org/drawingml/2006/wordprocessingDrawing" xmlns:w10="urn:schemas-microsoft-com:office:word" xmlns:w="http://schemas.openxmlformats.org/wordprocessingml/2006/main" xmlns:w14="http://schemas.microsoft.com/office/word/2010/wordml" xmlns:w15="http://schemas.microsoft.com/office/word/2012/wordml" xmlns:w16cex="http://schemas.microsoft.com/office/word/2018/wordml/cex" xmlns:w16cid="http://schemas.microsoft.com/office/word/2016/wordml/cid" xmlns:w16="http://schemas.microsoft.com/office/word/2018/wordml" xmlns:w16du="http://schemas.microsoft.com/office/word/2023/wordml/word16du" xmlns:w16sdtdh="http://schemas.microsoft.com/office/word/2020/wordml/sdtdatahash" xmlns:w16se="http://schemas.microsoft.com/office/word/2015/wordml/symex" xmlns:wpg="http://schemas.microsoft.com/office/word/2010/wordprocessingGroup" xmlns:wpi="http://schemas.microsoft.com/office/word/2010/wordprocessingInk" xmlns:wne="http://schemas.microsoft.com/office/word/2006/wordml" xmlns:wps="http://schemas.microsoft.com/office/word/2010/wordprocessingShape" mc:Ignorable="w14 w15 w16se w16cid w16 w16cex w16sdtdh w16du wp14">
+<w:document xmlns:wpc="http://schemas.microsoft.com/office/word/2010/wordprocessingCanvas" xmlns:cx="http://schemas.microsoft.com/office/drawing/2014/chartex" xmlns:cx1="http://schemas.microsoft.com/office/drawing/2015/9/8/chartex" xmlns:cx2="http://schemas.microsoft.com/office/drawing/2015/10/21/chartex" xmlns:cx3="http://schemas.microsoft.com/office/drawing/2016/5/9/chartex" xmlns:cx4="http://schemas.microsoft.com/office/drawing/2016/5/10/chartex" xmlns:cx5="http://schemas.microsoft.com/office/drawing/2016/5/11/chartex" xmlns:cx6="http://schemas.microsoft.com/office/drawing/2016/5/12/chartex" xmlns:cx7="http://schemas.microsoft.com/office/drawing/2016/5/13/chartex" xmlns:cx8="http://schemas.microsoft.com/office/drawing/2016/5/14/chartex" xmlns:mc="http://schemas.openxmlformats.org/markup-compatibility/2006" xmlns:aink="http://schemas.microsoft.com/office/drawing/2016/ink" xmlns:am3d="http://schemas.microsoft.com/office/drawing/2017/model3d" xmlns:o="urn:schemas-microsoft-com:office:office" xmlns:oel="http://schemas.microsoft.com/office/2019/extlst" xmlns:r="http://schemas.openxmlformats.org/officeDocument/2006/relationships" xmlns:m="http://schemas.openxmlformats.org/officeDocument/2006/math" xmlns:v="urn:schemas-microsoft-com:vml" xmlns:wp14="http://schemas.microsoft.com/office/word/2010/wordprocessingDrawing" xmlns:wp="http://schemas.openxmlformats.org/drawingml/2006/wordprocessingDrawing" xmlns:w10="urn:schemas-microsoft-com:office:word" xmlns:w="http://schemas.openxmlformats.org/wordprocessingml/2006/main" xmlns:w14="http://schemas.microsoft.com/office/word/2010/wordml" xmlns:w15="http://schemas.microsoft.com/office/word/2012/wordml" xmlns:w16cex="http://schemas.microsoft.com/office/word/2018/wordml/cex" xmlns:w16cid="http://schemas.microsoft.com/office/word/2016/wordml/cid" xmlns:w16="http://schemas.microsoft.com/office/word/2018/wordml" xmlns:w16du="http://schemas.microsoft.com/office/word/2023/wordml/word16du" xmlns:w16sdtdh="http://schemas.microsoft.com/office/word/2020/wordml/sdtdatahash" xmlns:w16sdtfl="http://schemas.microsoft.com/office/word/2024/wordml/sdtformatlock" xmlns:w16se="http://schemas.microsoft.com/office/word/2015/wordml/symex" xmlns:wpg="http://schemas.microsoft.com/office/word/2010/wordprocessingGroup" xmlns:wpi="http://schemas.microsoft.com/office/word/2010/wordprocessingInk" xmlns:wne="http://schemas.microsoft.com/office/word/2006/wordml" xmlns:wps="http://schemas.microsoft.com/office/word/2010/wordprocessingShape" mc:Ignorable="w14 w15 w16se w16cid w16 w16cex w16sdtdh w16sdtfl w16du wp14">
   <w:body>
     <w:p>
       <w:pPr>
@@ -126,40 +126,24 @@
           <w:lang w:val="en-GB"/>
         </w:rPr>
       </w:pPr>
-      <w:proofErr w:type="gramStart"/>
       <w:r>
         <w:rPr>
           <w:lang w:val="en-GB"/>
         </w:rPr>
         <w:t>WHERE</w:t>
       </w:r>
-      <w:proofErr w:type="gramEnd"/>
-    </w:p>
-    <w:p>
-      <w:pPr>
-        <w:rPr>
-          <w:lang w:val="en-GB"/>
-        </w:rPr>
-      </w:pPr>
-      <w:r>
-        <w:rPr>
-          <w:lang w:val="en-GB"/>
-        </w:rPr>
-        <w:t>UPPER(</w:t>
-      </w:r>
-      <w:proofErr w:type="gramStart"/>
-      <w:r>
-        <w:rPr>
-          <w:lang w:val="en-GB"/>
-        </w:rPr>
-        <w:t>D.NOMBRE</w:t>
-      </w:r>
-      <w:proofErr w:type="gramEnd"/>
-      <w:r>
-        <w:rPr>
-          <w:lang w:val="en-GB"/>
-        </w:rPr>
-        <w:t>) LIKE '%LENGUAJES%';</w:t>
+    </w:p>
+    <w:p>
+      <w:pPr>
+        <w:rPr>
+          <w:lang w:val="en-GB"/>
+        </w:rPr>
+      </w:pPr>
+      <w:r>
+        <w:rPr>
+          <w:lang w:val="en-GB"/>
+        </w:rPr>
+        <w:t>UPPER(D.NOMBRE) LIKE '%LENGUAJES%';</w:t>
       </w:r>
     </w:p>
     <w:p>
@@ -222,48 +206,20 @@
         <w:rPr>
           <w:lang w:val="en-GB"/>
         </w:rPr>
-        <w:t>AND UPPER (</w:t>
-      </w:r>
-      <w:proofErr w:type="gramStart"/>
-      <w:r>
-        <w:rPr>
-          <w:lang w:val="en-GB"/>
-        </w:rPr>
-        <w:t>A.APELLIDO</w:t>
-      </w:r>
-      <w:proofErr w:type="gramEnd"/>
-      <w:r>
-        <w:rPr>
-          <w:lang w:val="en-GB"/>
-        </w:rPr>
-        <w:t>1) = 'BERSABE'</w:t>
-      </w:r>
-    </w:p>
-    <w:p>
-      <w:pPr>
-        <w:rPr>
-          <w:lang w:val="en-GB"/>
-        </w:rPr>
-      </w:pPr>
-      <w:r>
-        <w:rPr>
-          <w:lang w:val="en-GB"/>
-        </w:rPr>
-        <w:t>AND UPPER(</w:t>
-      </w:r>
-      <w:proofErr w:type="gramStart"/>
-      <w:r>
-        <w:rPr>
-          <w:lang w:val="en-GB"/>
-        </w:rPr>
-        <w:t>A.APELLIDO</w:t>
-      </w:r>
-      <w:proofErr w:type="gramEnd"/>
-      <w:r>
-        <w:rPr>
-          <w:lang w:val="en-GB"/>
-        </w:rPr>
-        <w:t>2) = 'ALBA'</w:t>
+        <w:t>AND UPPER (A.APELLIDO1) = 'BERSABE'</w:t>
+      </w:r>
+    </w:p>
+    <w:p>
+      <w:pPr>
+        <w:rPr>
+          <w:lang w:val="en-GB"/>
+        </w:rPr>
+      </w:pPr>
+      <w:r>
+        <w:rPr>
+          <w:lang w:val="en-GB"/>
+        </w:rPr>
+        <w:t>AND UPPER(A.APELLIDO2) = 'ALBA'</w:t>
       </w:r>
     </w:p>
     <w:p>
@@ -324,21 +280,7 @@
         <w:rPr>
           <w:lang w:val="en-GB"/>
         </w:rPr>
-        <w:t>NEXT_</w:t>
-      </w:r>
-      <w:proofErr w:type="gramStart"/>
-      <w:r>
-        <w:rPr>
-          <w:lang w:val="en-GB"/>
-        </w:rPr>
-        <w:t>DAY(</w:t>
-      </w:r>
-      <w:proofErr w:type="gramEnd"/>
-      <w:r>
-        <w:rPr>
-          <w:lang w:val="en-GB"/>
-        </w:rPr>
-        <w:t>SYSDATE-1, TO_CHAR(P.ANTIGUEDAD, 'day')) "</w:t>
+        <w:t>NEXT_DAY(SYSDATE-1, TO_CHAR(P.ANTIGUEDAD, 'day')) "</w:t>
       </w:r>
       <w:proofErr w:type="spellStart"/>
       <w:r>
@@ -397,15 +339,7 @@
     </w:p>
     <w:p>
       <w:r>
-        <w:t xml:space="preserve">FROM (ALUMNOS A JOIN MATRICULAR M ON (A.DNI = M.ALUMNO)) JOIN ASIGNATURAS ASIG ON (M.ASIGNATURA </w:t>
-      </w:r>
-      <w:proofErr w:type="gramStart"/>
-      <w:r>
-        <w:t>=  ASIG.CODIGO</w:t>
-      </w:r>
-      <w:proofErr w:type="gramEnd"/>
-      <w:r>
-        <w:t>)</w:t>
+        <w:t>FROM (ALUMNOS A JOIN MATRICULAR M ON (A.DNI = M.ALUMNO)) JOIN ASIGNATURAS ASIG ON (M.ASIGNATURA =  ASIG.CODIGO)</w:t>
       </w:r>
     </w:p>
     <w:p>
@@ -477,16 +411,8 @@
         <w:rPr>
           <w:lang w:val="en-GB"/>
         </w:rPr>
-        <w:t xml:space="preserve">JOIN IMPARTIR I ON P.ID = </w:t>
-      </w:r>
-      <w:proofErr w:type="gramStart"/>
-      <w:r>
-        <w:rPr>
-          <w:lang w:val="en-GB"/>
-        </w:rPr>
-        <w:t>I.PROFESOR</w:t>
-      </w:r>
-      <w:proofErr w:type="gramEnd"/>
+        <w:t>JOIN IMPARTIR I ON P.ID = I.PROFESOR</w:t>
+      </w:r>
     </w:p>
     <w:p>
       <w:r>
@@ -628,48 +554,20 @@
         <w:rPr>
           <w:lang w:val="en-GB"/>
         </w:rPr>
-        <w:t>TO_</w:t>
-      </w:r>
-      <w:proofErr w:type="gramStart"/>
-      <w:r>
-        <w:rPr>
-          <w:lang w:val="en-GB"/>
-        </w:rPr>
-        <w:t>NUMBER(</w:t>
-      </w:r>
-      <w:proofErr w:type="gramEnd"/>
-      <w:r>
-        <w:rPr>
-          <w:lang w:val="en-GB"/>
-        </w:rPr>
-        <w:t>TO_CHAR(A1.FECHA_NACIMIENTO, 'YYYY')) BETWEEN 2000 AND 2001 AND</w:t>
-      </w:r>
-    </w:p>
-    <w:p>
-      <w:pPr>
-        <w:rPr>
-          <w:lang w:val="en-GB"/>
-        </w:rPr>
-      </w:pPr>
-      <w:r>
-        <w:rPr>
-          <w:lang w:val="en-GB"/>
-        </w:rPr>
-        <w:t>TO_</w:t>
-      </w:r>
-      <w:proofErr w:type="gramStart"/>
-      <w:r>
-        <w:rPr>
-          <w:lang w:val="en-GB"/>
-        </w:rPr>
-        <w:t>NUMBER(</w:t>
-      </w:r>
-      <w:proofErr w:type="gramEnd"/>
-      <w:r>
-        <w:rPr>
-          <w:lang w:val="en-GB"/>
-        </w:rPr>
-        <w:t>TO_CHAR(A2.FECHA_NACIMIENTO, 'YYYY')) BETWEEN 2000 AND 2001</w:t>
+        <w:t>TO_NUMBER(TO_CHAR(A1.FECHA_NACIMIENTO, 'YYYY')) BETWEEN 2000 AND 2001 AND</w:t>
+      </w:r>
+    </w:p>
+    <w:p>
+      <w:pPr>
+        <w:rPr>
+          <w:lang w:val="en-GB"/>
+        </w:rPr>
+      </w:pPr>
+      <w:r>
+        <w:rPr>
+          <w:lang w:val="en-GB"/>
+        </w:rPr>
+        <w:t>TO_NUMBER(TO_CHAR(A2.FECHA_NACIMIENTO, 'YYYY')) BETWEEN 2000 AND 2001</w:t>
       </w:r>
     </w:p>
     <w:p>
@@ -725,14 +623,12 @@
           <w:lang w:val="en-GB"/>
         </w:rPr>
       </w:pPr>
-      <w:proofErr w:type="gramStart"/>
       <w:r>
         <w:rPr>
           <w:lang w:val="en-GB"/>
         </w:rPr>
         <w:t>WHERE</w:t>
       </w:r>
-      <w:proofErr w:type="gramEnd"/>
     </w:p>
     <w:p>
       <w:pPr>
@@ -748,30 +644,8 @@
       </w:r>
     </w:p>
     <w:p>
-      <w:pPr>
-        <w:rPr>
-          <w:lang w:val="en-GB"/>
-        </w:rPr>
-      </w:pPr>
-      <w:r>
-        <w:rPr>
-          <w:lang w:val="en-GB"/>
-        </w:rPr>
-        <w:t>P</w:t>
-      </w:r>
-      <w:proofErr w:type="gramStart"/>
-      <w:r>
-        <w:rPr>
-          <w:lang w:val="en-GB"/>
-        </w:rPr>
-        <w:t>1.DEPARTAMENTO</w:t>
-      </w:r>
-      <w:proofErr w:type="gramEnd"/>
-      <w:r>
-        <w:rPr>
-          <w:lang w:val="en-GB"/>
-        </w:rPr>
-        <w:t xml:space="preserve"> = P2.DEPARTAMENTO AND</w:t>
+      <w:r>
+        <w:t>P1.DEPARTAMENTO = P2.DEPARTAMENTO AND</w:t>
       </w:r>
     </w:p>
     <w:p>
@@ -830,67 +704,37 @@
           <w:lang w:val="en-GB"/>
         </w:rPr>
       </w:pPr>
-      <w:proofErr w:type="gramStart"/>
       <w:r>
         <w:rPr>
           <w:lang w:val="en-GB"/>
         </w:rPr>
         <w:t>WHERE</w:t>
       </w:r>
-      <w:proofErr w:type="gramEnd"/>
-    </w:p>
-    <w:p>
-      <w:pPr>
-        <w:rPr>
-          <w:lang w:val="en-GB"/>
-        </w:rPr>
-      </w:pPr>
-      <w:r>
-        <w:rPr>
-          <w:lang w:val="en-GB"/>
-        </w:rPr>
-        <w:t>UPPER(A</w:t>
-      </w:r>
-      <w:proofErr w:type="gramStart"/>
-      <w:r>
-        <w:rPr>
-          <w:lang w:val="en-GB"/>
-        </w:rPr>
-        <w:t>1.GENERO</w:t>
-      </w:r>
-      <w:proofErr w:type="gramEnd"/>
-      <w:r>
-        <w:rPr>
-          <w:lang w:val="en-GB"/>
-        </w:rPr>
-        <w:t>)='FEM' AND UPPER(A2.GENERO)='MASC'</w:t>
-      </w:r>
-    </w:p>
-    <w:p>
-      <w:pPr>
-        <w:rPr>
-          <w:lang w:val="en-GB"/>
-        </w:rPr>
-      </w:pPr>
-      <w:r>
-        <w:rPr>
-          <w:lang w:val="en-GB"/>
-        </w:rPr>
-        <w:t>AND M</w:t>
-      </w:r>
-      <w:proofErr w:type="gramStart"/>
-      <w:r>
-        <w:rPr>
-          <w:lang w:val="en-GB"/>
-        </w:rPr>
-        <w:t>1.ASIGNATURA</w:t>
-      </w:r>
-      <w:proofErr w:type="gramEnd"/>
-      <w:r>
-        <w:rPr>
-          <w:lang w:val="en-GB"/>
-        </w:rPr>
-        <w:t xml:space="preserve"> = 112 AND M2.ASIGNATURA = 112 AND</w:t>
+    </w:p>
+    <w:p>
+      <w:pPr>
+        <w:rPr>
+          <w:lang w:val="en-GB"/>
+        </w:rPr>
+      </w:pPr>
+      <w:r>
+        <w:rPr>
+          <w:lang w:val="en-GB"/>
+        </w:rPr>
+        <w:t>UPPER(A1.GENERO)='FEM' AND UPPER(A2.GENERO)='MASC'</w:t>
+      </w:r>
+    </w:p>
+    <w:p>
+      <w:pPr>
+        <w:rPr>
+          <w:lang w:val="en-GB"/>
+        </w:rPr>
+      </w:pPr>
+      <w:r>
+        <w:rPr>
+          <w:lang w:val="en-GB"/>
+        </w:rPr>
+        <w:t>AND M1.ASIGNATURA = 112 AND M2.ASIGNATURA = 112 AND</w:t>
       </w:r>
     </w:p>
     <w:p>
@@ -975,13 +819,6 @@
       </w:r>
     </w:p>
     <w:p>
-      <w:pPr>
-        <w:rPr>
-          <w:b/>
-          <w:bCs/>
-          <w:u w:val="single"/>
-        </w:rPr>
-      </w:pPr>
       <w:r>
         <w:rPr>
           <w:b/>
@@ -996,6 +833,333 @@
           <w:bCs/>
           <w:u w:val="single"/>
         </w:rPr>
+        <w:t>10</w:t>
+      </w:r>
+    </w:p>
+    <w:p>
+      <w:r>
+        <w:t>SELECT A1.NOMBRE "Asignatura 1", A2.NOMBRE "Asignatura 2", A3.NOMBRE "Asignatura 3",</w:t>
+      </w:r>
+    </w:p>
+    <w:p>
+      <w:r>
+        <w:t>A1.COD_MATERIA "Código de la materia"</w:t>
+      </w:r>
+    </w:p>
+    <w:p>
+      <w:r>
+        <w:t>FROM ASIGNATURAS A1,</w:t>
+      </w:r>
+    </w:p>
+    <w:p>
+      <w:r>
+        <w:lastRenderedPageBreak/>
+        <w:t>ASIGNATURAS A2,</w:t>
+      </w:r>
+    </w:p>
+    <w:p>
+      <w:r>
+        <w:t>ASIGNATURAS A3</w:t>
+      </w:r>
+    </w:p>
+    <w:p>
+      <w:r>
+        <w:t>WHERE</w:t>
+      </w:r>
+    </w:p>
+    <w:p>
+      <w:r>
+        <w:t>A1.CODIGO &lt; A2.CODIGO AND A1.CODIGO &lt; A3.CODIGO AND A2.CODIGO &lt; A3.CODIGO AND</w:t>
+      </w:r>
+    </w:p>
+    <w:p>
+      <w:r>
+        <w:t>A1.COD_MATERIA = A2.COD_MATERIA AND A1.COD_MATERIA = A3.COD_MATERIA AND A2.COD_MATERIA = A3.COD_MATERIA</w:t>
+      </w:r>
+    </w:p>
+    <w:p>
+      <w:r>
+        <w:t>;</w:t>
+      </w:r>
+    </w:p>
+    <w:p>
+      <w:r>
+        <w:rPr>
+          <w:b/>
+          <w:bCs/>
+          <w:u w:val="single"/>
+        </w:rPr>
+        <w:t xml:space="preserve">EJERCICIO </w:t>
+      </w:r>
+      <w:r>
+        <w:rPr>
+          <w:b/>
+          <w:bCs/>
+          <w:u w:val="single"/>
+        </w:rPr>
+        <w:t>1</w:t>
+      </w:r>
+      <w:r>
+        <w:rPr>
+          <w:b/>
+          <w:bCs/>
+          <w:u w:val="single"/>
+        </w:rPr>
+        <w:t>1</w:t>
+      </w:r>
+    </w:p>
+    <w:p>
+      <w:r>
+        <w:t>SELECT A.NOMBRE, A.APELLIDO1, A.APELLIDO2, ASG.NOMBRE,</w:t>
+      </w:r>
+    </w:p>
+    <w:p>
+      <w:r>
+        <w:t>DECODE(UPPER(M.CALIFICACION),</w:t>
+      </w:r>
+    </w:p>
+    <w:p>
+      <w:r>
+        <w:t xml:space="preserve">    'SP', 'Suspenso',</w:t>
+      </w:r>
+    </w:p>
+    <w:p>
+      <w:r>
+        <w:t xml:space="preserve">        'AP', 'Aprobado',</w:t>
+      </w:r>
+    </w:p>
+    <w:p>
+      <w:r>
+        <w:t xml:space="preserve">            'NT', 'Notable',</w:t>
+      </w:r>
+    </w:p>
+    <w:p>
+      <w:r>
+        <w:t xml:space="preserve">                'SB', 'Sobresaliente',</w:t>
+      </w:r>
+    </w:p>
+    <w:p>
+      <w:r>
+        <w:t xml:space="preserve">                    'MH', 'Matrícula de honor',</w:t>
+      </w:r>
+    </w:p>
+    <w:p>
+      <w:r>
+        <w:t xml:space="preserve">                        'No presentado') "Calificación"</w:t>
+      </w:r>
+    </w:p>
+    <w:p>
+      <w:r>
+        <w:t>FROM ALUMNOS A JOIN MATRICULAR M ON A.DNI = M.ALUMNO</w:t>
+      </w:r>
+    </w:p>
+    <w:p>
+      <w:pPr>
+        <w:rPr>
+          <w:lang w:val="en-GB"/>
+        </w:rPr>
+      </w:pPr>
+      <w:r>
+        <w:rPr>
+          <w:lang w:val="en-GB"/>
+        </w:rPr>
+        <w:t>JOIN ASIGNATURAS ASG ON ASG.CODIGO = M.ASIGNATURA</w:t>
+      </w:r>
+    </w:p>
+    <w:p>
+      <w:pPr>
+        <w:rPr>
+          <w:lang w:val="en-GB"/>
+        </w:rPr>
+      </w:pPr>
+      <w:r>
+        <w:rPr>
+          <w:lang w:val="en-GB"/>
+        </w:rPr>
+        <w:t>WHERE (MONTHS_BETWEEN(SYSDATE, A.FECHA_NACIMIENTO))/12 &gt; 22</w:t>
+      </w:r>
+    </w:p>
+    <w:p>
+      <w:r>
+        <w:t>ORDER BY A.APELLIDO1, A.APELLIDO2, A.NOMBRE</w:t>
+      </w:r>
+    </w:p>
+    <w:p>
+      <w:r>
+        <w:t>;</w:t>
+      </w:r>
+    </w:p>
+    <w:p>
+      <w:r>
+        <w:rPr>
+          <w:b/>
+          <w:bCs/>
+          <w:u w:val="single"/>
+        </w:rPr>
+        <w:t xml:space="preserve">EJERCICIO </w:t>
+      </w:r>
+      <w:r>
+        <w:rPr>
+          <w:b/>
+          <w:bCs/>
+          <w:u w:val="single"/>
+        </w:rPr>
+        <w:t>1</w:t>
+      </w:r>
+      <w:r>
+        <w:rPr>
+          <w:b/>
+          <w:bCs/>
+          <w:u w:val="single"/>
+        </w:rPr>
+        <w:t>2</w:t>
+      </w:r>
+    </w:p>
+    <w:p>
+      <w:r>
+        <w:t>SELECT DISTINCT A.NOMBRE, A.APELLIDO1, A.APELLIDO2</w:t>
+      </w:r>
+    </w:p>
+    <w:p>
+      <w:r>
+        <w:t>FROM ALUMNOS A, PROFESORES P, IMPARTIR I, MATRICULAR M</w:t>
+      </w:r>
+    </w:p>
+    <w:p>
+      <w:pPr>
+        <w:rPr>
+          <w:lang w:val="en-GB"/>
+        </w:rPr>
+      </w:pPr>
+      <w:r>
+        <w:rPr>
+          <w:lang w:val="en-GB"/>
+        </w:rPr>
+        <w:t>WHERE</w:t>
+      </w:r>
+    </w:p>
+    <w:p>
+      <w:pPr>
+        <w:rPr>
+          <w:lang w:val="en-GB"/>
+        </w:rPr>
+      </w:pPr>
+      <w:r>
+        <w:rPr>
+          <w:lang w:val="en-GB"/>
+        </w:rPr>
+        <w:t>UPPER(P.NOMBRE) = 'ENRIQUE' AND UPPER(P.APELLIDO1) = 'SOLER' AND</w:t>
+      </w:r>
+    </w:p>
+    <w:p>
+      <w:r>
+        <w:t>A.DNI = M.ALUMNO AND</w:t>
+      </w:r>
+    </w:p>
+    <w:p>
+      <w:r>
+        <w:t>I.CURSO = M.CURSO AND</w:t>
+      </w:r>
+    </w:p>
+    <w:p>
+      <w:r>
+        <w:t>I.ASIGNATURA = M.ASIGNATURA AND</w:t>
+      </w:r>
+    </w:p>
+    <w:p>
+      <w:r>
+        <w:t>I.GRUPO = M.GRUPO AND</w:t>
+      </w:r>
+    </w:p>
+    <w:p>
+      <w:r>
+        <w:t>I.PROFESOR = P.ID</w:t>
+      </w:r>
+    </w:p>
+    <w:p>
+      <w:r>
+        <w:lastRenderedPageBreak/>
+        <w:t>ORDER BY A.APELLIDO1, A.APELLIDO2, A.NOMBRE</w:t>
+      </w:r>
+    </w:p>
+    <w:p>
+      <w:r>
+        <w:t>;</w:t>
+      </w:r>
+    </w:p>
+    <w:p>
+      <w:r>
+        <w:t>-Otra forma de hacerlo:</w:t>
+      </w:r>
+    </w:p>
+    <w:p>
+      <w:r>
+        <w:t>SELECT DISTINCT A.NOMBRE, A.APELLIDO1, A.APELLIDO2</w:t>
+      </w:r>
+    </w:p>
+    <w:p>
+      <w:pPr>
+        <w:rPr>
+          <w:lang w:val="en-GB"/>
+        </w:rPr>
+      </w:pPr>
+      <w:r>
+        <w:rPr>
+          <w:lang w:val="en-GB"/>
+        </w:rPr>
+        <w:t xml:space="preserve">FROM ((IMPARTIR I NATURAL JOIN MATRICULAR M) </w:t>
+      </w:r>
+    </w:p>
+    <w:p>
+      <w:pPr>
+        <w:rPr>
+          <w:lang w:val="en-GB"/>
+        </w:rPr>
+      </w:pPr>
+      <w:r>
+        <w:rPr>
+          <w:lang w:val="en-GB"/>
+        </w:rPr>
+        <w:t xml:space="preserve">JOIN PROFESORES P ON (P.ID = I.PROFESOR)) </w:t>
+      </w:r>
+    </w:p>
+    <w:p>
+      <w:r>
+        <w:t>JOIN ALUMNOS A ON (A.DNI = M.ALUMNO)</w:t>
+      </w:r>
+    </w:p>
+    <w:p>
+      <w:r>
+        <w:t xml:space="preserve">WHERE UPPER(P.NOMBRE) = 'ENRIQUE' AND UPPER(P.APELLIDO1) = 'SOLER' </w:t>
+      </w:r>
+    </w:p>
+    <w:p>
+      <w:r>
+        <w:t>ORDER BY A.APELLIDO1, A.APELLIDO2, A.NOMBRE;</w:t>
+      </w:r>
+    </w:p>
+    <w:p>
+      <w:pPr>
+        <w:rPr>
+          <w:b/>
+          <w:bCs/>
+          <w:u w:val="single"/>
+        </w:rPr>
+      </w:pPr>
+      <w:r>
+        <w:rPr>
+          <w:b/>
+          <w:bCs/>
+          <w:u w:val="single"/>
+        </w:rPr>
+        <w:t xml:space="preserve">EJERCICIO </w:t>
+      </w:r>
+      <w:r>
+        <w:rPr>
+          <w:b/>
+          <w:bCs/>
+          <w:u w:val="single"/>
+        </w:rPr>
         <w:t>13</w:t>
       </w:r>
     </w:p>
@@ -1006,51 +1170,117 @@
     </w:p>
     <w:p>
       <w:r>
-        <w:t xml:space="preserve">FROM </w:t>
-      </w:r>
-      <w:proofErr w:type="gramStart"/>
-      <w:r>
-        <w:t>DEPARTAMENTOS  D</w:t>
-      </w:r>
-      <w:proofErr w:type="gramEnd"/>
-      <w:r>
-        <w:t xml:space="preserve"> JOIN PROFESORES P ON (D.CODIGO=P.DEPARTAMENTO) JOIN IMPARTIR I ON (P.ID=I.PROFESOR)</w:t>
+        <w:t>FROM DEPARTAMENTOS  D JOIN PROFESORES P ON (D.CODIGO=P.DEPARTAMENTO) JOIN IMPARTIR I ON (P.ID=I.PROFESOR)</w:t>
+      </w:r>
+    </w:p>
+    <w:p>
+      <w:r>
+        <w:t>JOIN MATRICULAR M ON (M.ASIGNATURA = I.ASIGNATURA AND M.GRUPO=I.GRUPO AND M.CURSO=I.CURSO)</w:t>
+      </w:r>
+    </w:p>
+    <w:p>
+      <w:r>
+        <w:t>JOIN ALUMNOS A ON A.DNI = M.ALUMNO</w:t>
+      </w:r>
+    </w:p>
+    <w:p>
+      <w:r>
+        <w:t>WHERE UPPER(D.NOMBRE) = 'LENGUAJES Y CIENCIAS DE LA COMPUTACION'</w:t>
+      </w:r>
+    </w:p>
+    <w:p>
+      <w:r>
+        <w:t>ORDER BY A.APELLIDO1, A.APELLIDO2, A.NOMBRE  //Se ordena según el APELLIDO1 primero, luego según el APELLIDO2 y por último según el nombre</w:t>
+      </w:r>
+    </w:p>
+    <w:p>
+      <w:r>
+        <w:t>;</w:t>
+      </w:r>
+    </w:p>
+    <w:p>
+      <w:r>
+        <w:t>-Otra forma:</w:t>
+      </w:r>
+    </w:p>
+    <w:p>
+      <w:r>
+        <w:t>SELECT DISTINCT A.NOMBRE, A.APELLIDO1, A.APELLIDO2</w:t>
+      </w:r>
+    </w:p>
+    <w:p>
+      <w:r>
+        <w:t>FROM ALUMNOS A, IMPARTIR I, MATRICULAR M, PROFESORES P, DEPARTAMENTOS D</w:t>
+      </w:r>
+    </w:p>
+    <w:p>
+      <w:r>
+        <w:t>WHERE</w:t>
+      </w:r>
+    </w:p>
+    <w:p>
+      <w:r>
+        <w:t>P.DEPARTAMENTO = D.CODIGO AND</w:t>
+      </w:r>
+    </w:p>
+    <w:p>
+      <w:r>
+        <w:t>UPPER(D.NOMBRE) LIKE '%LENGUAJES Y CIENCIAS DE LA COMPUTACION%' AND</w:t>
+      </w:r>
+    </w:p>
+    <w:p>
+      <w:pPr>
+        <w:rPr>
+          <w:lang w:val="en-GB"/>
+        </w:rPr>
+      </w:pPr>
+      <w:r>
+        <w:rPr>
+          <w:lang w:val="en-GB"/>
+        </w:rPr>
+        <w:t>P.ID = I.PROFESOR AND</w:t>
+      </w:r>
+    </w:p>
+    <w:p>
+      <w:pPr>
+        <w:rPr>
+          <w:lang w:val="en-GB"/>
+        </w:rPr>
+      </w:pPr>
+      <w:r>
+        <w:rPr>
+          <w:lang w:val="en-GB"/>
+        </w:rPr>
+        <w:t>I.ASIGNATURA = M.ASIGNATURA AND</w:t>
+      </w:r>
+    </w:p>
+    <w:p>
+      <w:r>
+        <w:t>I.GRUPO = M.GRUPO AND</w:t>
+      </w:r>
+    </w:p>
+    <w:p>
+      <w:r>
+        <w:t>I.CURSO = M.CURSO AND</w:t>
+      </w:r>
+    </w:p>
+    <w:p>
+      <w:r>
+        <w:t>A.DNI = M.ALUMNO</w:t>
+      </w:r>
+    </w:p>
+    <w:p>
+      <w:r>
+        <w:t>ORDER BY A.APELLIDO1, A.APELLIDO2, A.NOMBRE</w:t>
       </w:r>
     </w:p>
     <w:p>
       <w:r>
         <w:lastRenderedPageBreak/>
-        <w:t>JOIN MATRICULAR M ON (M.ASIGNATURA = I.ASIGNATURA AND M.GRUPO=I.GRUPO AND M.CURSO=I.CURSO)</w:t>
-      </w:r>
-    </w:p>
-    <w:p>
-      <w:r>
-        <w:t>JOIN ALUMNOS A ON A.DNI = M.ALUMNO</w:t>
-      </w:r>
-    </w:p>
-    <w:p>
-      <w:r>
-        <w:t>WHERE UPPER(D.NOMBRE) = 'LENGUAJES Y CIENCIAS DE LA COMPUTACION'</w:t>
-      </w:r>
-    </w:p>
-    <w:p>
-      <w:r>
-        <w:t>ORDER BY A.APELLIDO1, A.APELLIDO2, A.NOMBRE  //Se ordena según el APELLIDO1 primero, luego según el APELLIDO2 y por último según el nombre</w:t>
-      </w:r>
-    </w:p>
-    <w:p>
-      <w:r>
         <w:t>;</w:t>
       </w:r>
     </w:p>
     <w:p>
-      <w:pPr>
-        <w:rPr>
-          <w:b/>
-          <w:bCs/>
-          <w:u w:val="single"/>
-        </w:rPr>
-      </w:pPr>
       <w:r>
         <w:rPr>
           <w:b/>
@@ -1065,6 +1295,207 @@
           <w:bCs/>
           <w:u w:val="single"/>
         </w:rPr>
+        <w:t>1</w:t>
+      </w:r>
+      <w:r>
+        <w:rPr>
+          <w:b/>
+          <w:bCs/>
+          <w:u w:val="single"/>
+        </w:rPr>
+        <w:t>4</w:t>
+      </w:r>
+    </w:p>
+    <w:p>
+      <w:r>
+        <w:t>SELECT ASG.NOMBRE "Asignatura", M.NOMBRE "Materia", P.NOMBRE "Nombre profesor",</w:t>
+      </w:r>
+    </w:p>
+    <w:p>
+      <w:r>
+        <w:t xml:space="preserve">P.APELLIDO1 "Primer apellido", P.APELLIDO2 "Segundo apellido", I.CARGA_CREDITOS "Carga de </w:t>
+      </w:r>
+      <w:proofErr w:type="spellStart"/>
+      <w:r>
+        <w:t>creditos</w:t>
+      </w:r>
+      <w:proofErr w:type="spellEnd"/>
+      <w:r>
+        <w:t>"</w:t>
+      </w:r>
+    </w:p>
+    <w:p>
+      <w:r>
+        <w:t>FROM ASIGNATURAS ASG, MATERIAS M, PROFESORES P, IMPARTIR I</w:t>
+      </w:r>
+    </w:p>
+    <w:p>
+      <w:r>
+        <w:t>WHERE</w:t>
+      </w:r>
+    </w:p>
+    <w:p>
+      <w:r>
+        <w:t>P.ID = I.PROFESOR AND</w:t>
+      </w:r>
+    </w:p>
+    <w:p>
+      <w:r>
+        <w:t>I.ASIGNATURA = ASG.CODIGO AND</w:t>
+      </w:r>
+    </w:p>
+    <w:p>
+      <w:r>
+        <w:t>ASG.COD_MATERIA = M.CODIGO AND</w:t>
+      </w:r>
+    </w:p>
+    <w:p>
+      <w:pPr>
+        <w:rPr>
+          <w:b/>
+          <w:bCs/>
+          <w:lang w:val="en-GB"/>
+        </w:rPr>
+      </w:pPr>
+      <w:r>
+        <w:rPr>
+          <w:b/>
+          <w:bCs/>
+          <w:lang w:val="en-GB"/>
+        </w:rPr>
+        <w:t>I.CARGA_CREDITOS IS NOT NULL</w:t>
+      </w:r>
+    </w:p>
+    <w:p>
+      <w:r>
+        <w:t>ORDER BY ASG.COD_MATERIA, ASG.NOMBRE DESC</w:t>
+      </w:r>
+    </w:p>
+    <w:p>
+      <w:r>
+        <w:t>;</w:t>
+      </w:r>
+    </w:p>
+    <w:p>
+      <w:r>
+        <w:rPr>
+          <w:b/>
+          <w:bCs/>
+          <w:u w:val="single"/>
+        </w:rPr>
+        <w:t xml:space="preserve">EJERCICIO </w:t>
+      </w:r>
+      <w:r>
+        <w:rPr>
+          <w:b/>
+          <w:bCs/>
+          <w:u w:val="single"/>
+        </w:rPr>
+        <w:t>1</w:t>
+      </w:r>
+      <w:r>
+        <w:rPr>
+          <w:b/>
+          <w:bCs/>
+          <w:u w:val="single"/>
+        </w:rPr>
+        <w:t>5</w:t>
+      </w:r>
+    </w:p>
+    <w:p>
+      <w:r>
+        <w:t>SELECT A.NOMBRE "Asignatura", D.NOMBRE "Departamento",</w:t>
+      </w:r>
+    </w:p>
+    <w:p>
+      <w:r>
+        <w:t>A.CREDITOS "CREDITOS", ROUND(A.PRACTICOS/A.CREDITOS, 4)*100 "% Prácticos"</w:t>
+      </w:r>
+    </w:p>
+    <w:p>
+      <w:pPr>
+        <w:rPr>
+          <w:lang w:val="en-GB"/>
+        </w:rPr>
+      </w:pPr>
+      <w:r>
+        <w:rPr>
+          <w:lang w:val="en-GB"/>
+        </w:rPr>
+        <w:t>FROM ASIGNATURAS A, DEPARTAMENTOS D</w:t>
+      </w:r>
+    </w:p>
+    <w:p>
+      <w:pPr>
+        <w:rPr>
+          <w:lang w:val="en-GB"/>
+        </w:rPr>
+      </w:pPr>
+      <w:r>
+        <w:rPr>
+          <w:lang w:val="en-GB"/>
+        </w:rPr>
+        <w:t>WHERE</w:t>
+      </w:r>
+    </w:p>
+    <w:p>
+      <w:pPr>
+        <w:rPr>
+          <w:lang w:val="en-GB"/>
+        </w:rPr>
+      </w:pPr>
+      <w:r>
+        <w:rPr>
+          <w:lang w:val="en-GB"/>
+        </w:rPr>
+        <w:t>A.DEPARTAMENTO = D.CODIGO AND</w:t>
+      </w:r>
+    </w:p>
+    <w:p>
+      <w:pPr>
+        <w:rPr>
+          <w:lang w:val="en-GB"/>
+        </w:rPr>
+      </w:pPr>
+      <w:r>
+        <w:rPr>
+          <w:lang w:val="en-GB"/>
+        </w:rPr>
+        <w:t>A.CREDITOS IS NOT NULL AND A.TEORICOS IS NOT NULL AND A.PRACTICOS IS NOT NULL</w:t>
+      </w:r>
+    </w:p>
+    <w:p>
+      <w:r>
+        <w:t>ORDER BY "% Prácticos" DESC</w:t>
+      </w:r>
+    </w:p>
+    <w:p>
+      <w:r>
+        <w:t>;</w:t>
+      </w:r>
+    </w:p>
+    <w:p>
+      <w:pPr>
+        <w:rPr>
+          <w:b/>
+          <w:bCs/>
+          <w:u w:val="single"/>
+        </w:rPr>
+      </w:pPr>
+      <w:r>
+        <w:rPr>
+          <w:b/>
+          <w:bCs/>
+          <w:u w:val="single"/>
+        </w:rPr>
+        <w:t xml:space="preserve">EJERCICIO </w:t>
+      </w:r>
+      <w:r>
+        <w:rPr>
+          <w:b/>
+          <w:bCs/>
+          <w:u w:val="single"/>
+        </w:rPr>
         <w:t>16</w:t>
       </w:r>
     </w:p>
@@ -1133,27 +1564,20 @@
         <w:rPr>
           <w:lang w:val="en-GB"/>
         </w:rPr>
-        <w:t xml:space="preserve">SELECT ASI.NOMBRE, </w:t>
-      </w:r>
-      <w:proofErr w:type="gramStart"/>
-      <w:r>
-        <w:rPr>
-          <w:lang w:val="en-GB"/>
-        </w:rPr>
-        <w:t>I.PROFESOR</w:t>
-      </w:r>
-      <w:proofErr w:type="gramEnd"/>
-    </w:p>
-    <w:p>
-      <w:pPr>
-        <w:rPr>
-          <w:lang w:val="en-GB"/>
-        </w:rPr>
-      </w:pPr>
-      <w:r>
-        <w:rPr>
-          <w:lang w:val="en-GB"/>
-        </w:rPr>
+        <w:t>SELECT ASI.NOMBRE, I.PROFESOR</w:t>
+      </w:r>
+    </w:p>
+    <w:p>
+      <w:pPr>
+        <w:rPr>
+          <w:lang w:val="en-GB"/>
+        </w:rPr>
+      </w:pPr>
+      <w:r>
+        <w:rPr>
+          <w:lang w:val="en-GB"/>
+        </w:rPr>
+        <w:lastRenderedPageBreak/>
         <w:t xml:space="preserve">FROM ASIGNATURAS ASI LEFT </w:t>
       </w:r>
       <w:r>
@@ -1166,16 +1590,8 @@
         <w:rPr>
           <w:lang w:val="en-GB"/>
         </w:rPr>
-        <w:t>JOIN IMPARTIR I ON ASI.CODIGO=</w:t>
-      </w:r>
-      <w:proofErr w:type="gramStart"/>
-      <w:r>
-        <w:rPr>
-          <w:lang w:val="en-GB"/>
-        </w:rPr>
-        <w:t>I.ASIGNATURA</w:t>
-      </w:r>
-      <w:proofErr w:type="gramEnd"/>
+        <w:t>JOIN IMPARTIR I ON ASI.CODIGO=I.ASIGNATURA</w:t>
+      </w:r>
     </w:p>
     <w:p>
       <w:r>
@@ -1292,7 +1708,7 @@
 </file>
 
 <file path=word/numbering.xml><?xml version="1.0" encoding="utf-8"?>
-<w:numbering xmlns:wpc="http://schemas.microsoft.com/office/word/2010/wordprocessingCanvas" xmlns:cx="http://schemas.microsoft.com/office/drawing/2014/chartex" xmlns:cx1="http://schemas.microsoft.com/office/drawing/2015/9/8/chartex" xmlns:cx2="http://schemas.microsoft.com/office/drawing/2015/10/21/chartex" xmlns:cx3="http://schemas.microsoft.com/office/drawing/2016/5/9/chartex" xmlns:cx4="http://schemas.microsoft.com/office/drawing/2016/5/10/chartex" xmlns:cx5="http://schemas.microsoft.com/office/drawing/2016/5/11/chartex" xmlns:cx6="http://schemas.microsoft.com/office/drawing/2016/5/12/chartex" xmlns:cx7="http://schemas.microsoft.com/office/drawing/2016/5/13/chartex" xmlns:cx8="http://schemas.microsoft.com/office/drawing/2016/5/14/chartex" xmlns:mc="http://schemas.openxmlformats.org/markup-compatibility/2006" xmlns:aink="http://schemas.microsoft.com/office/drawing/2016/ink" xmlns:am3d="http://schemas.microsoft.com/office/drawing/2017/model3d" xmlns:o="urn:schemas-microsoft-com:office:office" xmlns:oel="http://schemas.microsoft.com/office/2019/extlst" xmlns:r="http://schemas.openxmlformats.org/officeDocument/2006/relationships" xmlns:m="http://schemas.openxmlformats.org/officeDocument/2006/math" xmlns:v="urn:schemas-microsoft-com:vml" xmlns:wp14="http://schemas.microsoft.com/office/word/2010/wordprocessingDrawing" xmlns:wp="http://schemas.openxmlformats.org/drawingml/2006/wordprocessingDrawing" xmlns:w10="urn:schemas-microsoft-com:office:word" xmlns:w="http://schemas.openxmlformats.org/wordprocessingml/2006/main" xmlns:w14="http://schemas.microsoft.com/office/word/2010/wordml" xmlns:w15="http://schemas.microsoft.com/office/word/2012/wordml" xmlns:w16cex="http://schemas.microsoft.com/office/word/2018/wordml/cex" xmlns:w16cid="http://schemas.microsoft.com/office/word/2016/wordml/cid" xmlns:w16="http://schemas.microsoft.com/office/word/2018/wordml" xmlns:w16du="http://schemas.microsoft.com/office/word/2023/wordml/word16du" xmlns:w16sdtdh="http://schemas.microsoft.com/office/word/2020/wordml/sdtdatahash" xmlns:w16se="http://schemas.microsoft.com/office/word/2015/wordml/symex" xmlns:wpg="http://schemas.microsoft.com/office/word/2010/wordprocessingGroup" xmlns:wpi="http://schemas.microsoft.com/office/word/2010/wordprocessingInk" xmlns:wne="http://schemas.microsoft.com/office/word/2006/wordml" xmlns:wps="http://schemas.microsoft.com/office/word/2010/wordprocessingShape" mc:Ignorable="w14 w15 w16se w16cid w16 w16cex w16sdtdh w16du wp14">
+<w:numbering xmlns:wpc="http://schemas.microsoft.com/office/word/2010/wordprocessingCanvas" xmlns:cx="http://schemas.microsoft.com/office/drawing/2014/chartex" xmlns:cx1="http://schemas.microsoft.com/office/drawing/2015/9/8/chartex" xmlns:cx2="http://schemas.microsoft.com/office/drawing/2015/10/21/chartex" xmlns:cx3="http://schemas.microsoft.com/office/drawing/2016/5/9/chartex" xmlns:cx4="http://schemas.microsoft.com/office/drawing/2016/5/10/chartex" xmlns:cx5="http://schemas.microsoft.com/office/drawing/2016/5/11/chartex" xmlns:cx6="http://schemas.microsoft.com/office/drawing/2016/5/12/chartex" xmlns:cx7="http://schemas.microsoft.com/office/drawing/2016/5/13/chartex" xmlns:cx8="http://schemas.microsoft.com/office/drawing/2016/5/14/chartex" xmlns:mc="http://schemas.openxmlformats.org/markup-compatibility/2006" xmlns:aink="http://schemas.microsoft.com/office/drawing/2016/ink" xmlns:am3d="http://schemas.microsoft.com/office/drawing/2017/model3d" xmlns:o="urn:schemas-microsoft-com:office:office" xmlns:oel="http://schemas.microsoft.com/office/2019/extlst" xmlns:r="http://schemas.openxmlformats.org/officeDocument/2006/relationships" xmlns:m="http://schemas.openxmlformats.org/officeDocument/2006/math" xmlns:v="urn:schemas-microsoft-com:vml" xmlns:wp14="http://schemas.microsoft.com/office/word/2010/wordprocessingDrawing" xmlns:wp="http://schemas.openxmlformats.org/drawingml/2006/wordprocessingDrawing" xmlns:w10="urn:schemas-microsoft-com:office:word" xmlns:w="http://schemas.openxmlformats.org/wordprocessingml/2006/main" xmlns:w14="http://schemas.microsoft.com/office/word/2010/wordml" xmlns:w15="http://schemas.microsoft.com/office/word/2012/wordml" xmlns:w16cex="http://schemas.microsoft.com/office/word/2018/wordml/cex" xmlns:w16cid="http://schemas.microsoft.com/office/word/2016/wordml/cid" xmlns:w16="http://schemas.microsoft.com/office/word/2018/wordml" xmlns:w16du="http://schemas.microsoft.com/office/word/2023/wordml/word16du" xmlns:w16sdtdh="http://schemas.microsoft.com/office/word/2020/wordml/sdtdatahash" xmlns:w16sdtfl="http://schemas.microsoft.com/office/word/2024/wordml/sdtformatlock" xmlns:w16se="http://schemas.microsoft.com/office/word/2015/wordml/symex" xmlns:wpg="http://schemas.microsoft.com/office/word/2010/wordprocessingGroup" xmlns:wpi="http://schemas.microsoft.com/office/word/2010/wordprocessingInk" xmlns:wne="http://schemas.microsoft.com/office/word/2006/wordml" xmlns:wps="http://schemas.microsoft.com/office/word/2010/wordprocessingShape" mc:Ignorable="w14 w15 w16se w16cid w16 w16cex w16sdtdh w16sdtfl w16du wp14">
   <w:abstractNum w:abstractNumId="0" w15:restartNumberingAfterBreak="0">
     <w:nsid w:val="1F635824"/>
     <w:multiLevelType w:val="multilevel"/>
@@ -1431,7 +1847,7 @@
 </file>
 
 <file path=word/styles.xml><?xml version="1.0" encoding="utf-8"?>
-<w:styles xmlns:mc="http://schemas.openxmlformats.org/markup-compatibility/2006" xmlns:r="http://schemas.openxmlformats.org/officeDocument/2006/relationships" xmlns:w="http://schemas.openxmlformats.org/wordprocessingml/2006/main" xmlns:w14="http://schemas.microsoft.com/office/word/2010/wordml" xmlns:w15="http://schemas.microsoft.com/office/word/2012/wordml" xmlns:w16cex="http://schemas.microsoft.com/office/word/2018/wordml/cex" xmlns:w16cid="http://schemas.microsoft.com/office/word/2016/wordml/cid" xmlns:w16="http://schemas.microsoft.com/office/word/2018/wordml" xmlns:w16du="http://schemas.microsoft.com/office/word/2023/wordml/word16du" xmlns:w16sdtdh="http://schemas.microsoft.com/office/word/2020/wordml/sdtdatahash" xmlns:w16se="http://schemas.microsoft.com/office/word/2015/wordml/symex" mc:Ignorable="w14 w15 w16se w16cid w16 w16cex w16sdtdh w16du">
+<w:styles xmlns:mc="http://schemas.openxmlformats.org/markup-compatibility/2006" xmlns:r="http://schemas.openxmlformats.org/officeDocument/2006/relationships" xmlns:w="http://schemas.openxmlformats.org/wordprocessingml/2006/main" xmlns:w14="http://schemas.microsoft.com/office/word/2010/wordml" xmlns:w15="http://schemas.microsoft.com/office/word/2012/wordml" xmlns:w16cex="http://schemas.microsoft.com/office/word/2018/wordml/cex" xmlns:w16cid="http://schemas.microsoft.com/office/word/2016/wordml/cid" xmlns:w16="http://schemas.microsoft.com/office/word/2018/wordml" xmlns:w16du="http://schemas.microsoft.com/office/word/2023/wordml/word16du" xmlns:w16sdtdh="http://schemas.microsoft.com/office/word/2020/wordml/sdtdatahash" xmlns:w16sdtfl="http://schemas.microsoft.com/office/word/2024/wordml/sdtformatlock" xmlns:w16se="http://schemas.microsoft.com/office/word/2015/wordml/symex" mc:Ignorable="w14 w15 w16se w16cid w16 w16cex w16sdtdh w16sdtfl w16du">
   <w:docDefaults>
     <w:rPrDefault>
       <w:rPr>

</xml_diff>

<commit_message>
DML-1 hasta el 20
</commit_message>
<xml_diff>
--- a/Practicas/Practica_6/Practica_6.docx
+++ b/Practicas/Practica_6/Practica_6.docx
@@ -343,7 +343,15 @@
       </w:r>
     </w:p>
     <w:p>
-      <w:r>
+      <w:pPr>
+        <w:rPr>
+          <w:lang w:val="en-GB"/>
+        </w:rPr>
+      </w:pPr>
+      <w:r>
+        <w:rPr>
+          <w:lang w:val="en-GB"/>
+        </w:rPr>
         <w:lastRenderedPageBreak/>
         <w:t>WHERE UPPER(ASIG.NOMBRE) LIKE 'BASES DE DATOS' AND (UPPER(M.CALIFICACION) != 'SP') AND M.CALIFICACION IS NOT NULL;</w:t>
       </w:r>
@@ -644,7 +652,15 @@
       </w:r>
     </w:p>
     <w:p>
-      <w:r>
+      <w:pPr>
+        <w:rPr>
+          <w:lang w:val="en-GB"/>
+        </w:rPr>
+      </w:pPr>
+      <w:r>
+        <w:rPr>
+          <w:lang w:val="en-GB"/>
+        </w:rPr>
         <w:t>P1.DEPARTAMENTO = P2.DEPARTAMENTO AND</w:t>
       </w:r>
     </w:p>
@@ -897,15 +913,7 @@
           <w:bCs/>
           <w:u w:val="single"/>
         </w:rPr>
-        <w:t>1</w:t>
-      </w:r>
-      <w:r>
-        <w:rPr>
-          <w:b/>
-          <w:bCs/>
-          <w:u w:val="single"/>
-        </w:rPr>
-        <w:t>1</w:t>
+        <w:t>11</w:t>
       </w:r>
     </w:p>
     <w:p>
@@ -1004,15 +1012,7 @@
           <w:bCs/>
           <w:u w:val="single"/>
         </w:rPr>
-        <w:t>1</w:t>
-      </w:r>
-      <w:r>
-        <w:rPr>
-          <w:b/>
-          <w:bCs/>
-          <w:u w:val="single"/>
-        </w:rPr>
-        <w:t>2</w:t>
+        <w:t>12</w:t>
       </w:r>
     </w:p>
     <w:p>
@@ -1295,15 +1295,7 @@
           <w:bCs/>
           <w:u w:val="single"/>
         </w:rPr>
-        <w:t>1</w:t>
-      </w:r>
-      <w:r>
-        <w:rPr>
-          <w:b/>
-          <w:bCs/>
-          <w:u w:val="single"/>
-        </w:rPr>
-        <w:t>4</w:t>
+        <w:t>14</w:t>
       </w:r>
     </w:p>
     <w:p>
@@ -1354,14 +1346,12 @@
         <w:rPr>
           <w:b/>
           <w:bCs/>
-          <w:lang w:val="en-GB"/>
-        </w:rPr>
-      </w:pPr>
-      <w:r>
-        <w:rPr>
-          <w:b/>
-          <w:bCs/>
-          <w:lang w:val="en-GB"/>
+        </w:rPr>
+      </w:pPr>
+      <w:r>
+        <w:rPr>
+          <w:b/>
+          <w:bCs/>
         </w:rPr>
         <w:t>I.CARGA_CREDITOS IS NOT NULL</w:t>
       </w:r>
@@ -1391,15 +1381,7 @@
           <w:bCs/>
           <w:u w:val="single"/>
         </w:rPr>
-        <w:t>1</w:t>
-      </w:r>
-      <w:r>
-        <w:rPr>
-          <w:b/>
-          <w:bCs/>
-          <w:u w:val="single"/>
-        </w:rPr>
-        <w:t>5</w:t>
+        <w:t>15</w:t>
       </w:r>
     </w:p>
     <w:p>
@@ -1500,22 +1482,54 @@
       </w:r>
     </w:p>
     <w:p>
-      <w:r>
+      <w:pPr>
+        <w:rPr>
+          <w:lang w:val="en-GB"/>
+        </w:rPr>
+      </w:pPr>
+      <w:r>
+        <w:rPr>
+          <w:lang w:val="en-GB"/>
+        </w:rPr>
         <w:t>SELECT CODIGO</w:t>
       </w:r>
     </w:p>
     <w:p>
-      <w:r>
+      <w:pPr>
+        <w:rPr>
+          <w:lang w:val="en-GB"/>
+        </w:rPr>
+      </w:pPr>
+      <w:r>
+        <w:rPr>
+          <w:lang w:val="en-GB"/>
+        </w:rPr>
         <w:t>FROM ASIGNATURAS</w:t>
       </w:r>
     </w:p>
     <w:p>
-      <w:r>
+      <w:pPr>
+        <w:rPr>
+          <w:lang w:val="en-GB"/>
+        </w:rPr>
+      </w:pPr>
+      <w:r>
+        <w:rPr>
+          <w:lang w:val="en-GB"/>
+        </w:rPr>
         <w:t>MINUS</w:t>
       </w:r>
     </w:p>
     <w:p>
-      <w:r>
+      <w:pPr>
+        <w:rPr>
+          <w:lang w:val="en-GB"/>
+        </w:rPr>
+      </w:pPr>
+      <w:r>
+        <w:rPr>
+          <w:lang w:val="en-GB"/>
+        </w:rPr>
         <w:t>SELECT ASIGNATURA</w:t>
       </w:r>
     </w:p>
@@ -1537,33 +1551,641 @@
           <w:u w:val="single"/>
         </w:rPr>
       </w:pPr>
-      <w:r>
-        <w:rPr>
-          <w:b/>
-          <w:bCs/>
-          <w:u w:val="single"/>
-        </w:rPr>
-        <w:t xml:space="preserve">EJERCICIO </w:t>
-      </w:r>
-      <w:r>
-        <w:rPr>
-          <w:b/>
-          <w:bCs/>
-          <w:u w:val="single"/>
-        </w:rPr>
-        <w:t>21</w:t>
-      </w:r>
-    </w:p>
-    <w:p>
-      <w:pPr>
-        <w:rPr>
-          <w:lang w:val="en-GB"/>
-        </w:rPr>
-      </w:pPr>
-      <w:r>
-        <w:rPr>
-          <w:lang w:val="en-GB"/>
-        </w:rPr>
+    </w:p>
+    <w:p>
+      <w:pPr>
+        <w:rPr>
+          <w:b/>
+          <w:bCs/>
+          <w:u w:val="single"/>
+        </w:rPr>
+      </w:pPr>
+    </w:p>
+    <w:p>
+      <w:pPr>
+        <w:rPr>
+          <w:lang w:val="en-GB"/>
+        </w:rPr>
+      </w:pPr>
+      <w:r>
+        <w:rPr>
+          <w:b/>
+          <w:bCs/>
+          <w:u w:val="single"/>
+          <w:lang w:val="en-GB"/>
+        </w:rPr>
+        <w:lastRenderedPageBreak/>
+        <w:t>EJERCICIO 1</w:t>
+      </w:r>
+      <w:r>
+        <w:rPr>
+          <w:b/>
+          <w:bCs/>
+          <w:u w:val="single"/>
+          <w:lang w:val="en-GB"/>
+        </w:rPr>
+        <w:t>7</w:t>
+      </w:r>
+    </w:p>
+    <w:p>
+      <w:pPr>
+        <w:rPr>
+          <w:lang w:val="en-GB"/>
+        </w:rPr>
+      </w:pPr>
+      <w:r>
+        <w:rPr>
+          <w:lang w:val="en-GB"/>
+        </w:rPr>
+        <w:t>SELECT EMAIL</w:t>
+      </w:r>
+    </w:p>
+    <w:p>
+      <w:pPr>
+        <w:rPr>
+          <w:lang w:val="en-GB"/>
+        </w:rPr>
+      </w:pPr>
+      <w:r>
+        <w:rPr>
+          <w:lang w:val="en-GB"/>
+        </w:rPr>
+        <w:t>FROM PROFESORES</w:t>
+      </w:r>
+    </w:p>
+    <w:p>
+      <w:pPr>
+        <w:rPr>
+          <w:lang w:val="en-GB"/>
+        </w:rPr>
+      </w:pPr>
+      <w:r>
+        <w:rPr>
+          <w:lang w:val="en-GB"/>
+        </w:rPr>
+        <w:t>WHERE EMAIL IS NOT NULL</w:t>
+      </w:r>
+    </w:p>
+    <w:p>
+      <w:pPr>
+        <w:rPr>
+          <w:lang w:val="en-GB"/>
+        </w:rPr>
+      </w:pPr>
+      <w:r>
+        <w:rPr>
+          <w:lang w:val="en-GB"/>
+        </w:rPr>
+        <w:t>UNION ALL</w:t>
+      </w:r>
+    </w:p>
+    <w:p>
+      <w:pPr>
+        <w:rPr>
+          <w:lang w:val="en-GB"/>
+        </w:rPr>
+      </w:pPr>
+      <w:r>
+        <w:rPr>
+          <w:lang w:val="en-GB"/>
+        </w:rPr>
+        <w:t>SELECT EMAIL</w:t>
+      </w:r>
+    </w:p>
+    <w:p>
+      <w:pPr>
+        <w:rPr>
+          <w:lang w:val="en-GB"/>
+        </w:rPr>
+      </w:pPr>
+      <w:r>
+        <w:rPr>
+          <w:lang w:val="en-GB"/>
+        </w:rPr>
+        <w:t>FROM ALUMNOS</w:t>
+      </w:r>
+    </w:p>
+    <w:p>
+      <w:pPr>
+        <w:rPr>
+          <w:lang w:val="en-GB"/>
+        </w:rPr>
+      </w:pPr>
+      <w:r>
+        <w:rPr>
+          <w:lang w:val="en-GB"/>
+        </w:rPr>
+        <w:t>WHERE EMAIL IS NOT NULL</w:t>
+      </w:r>
+    </w:p>
+    <w:p>
+      <w:pPr>
+        <w:rPr>
+          <w:lang w:val="en-GB"/>
+        </w:rPr>
+      </w:pPr>
+      <w:r>
+        <w:rPr>
+          <w:lang w:val="en-GB"/>
+        </w:rPr>
+        <w:t>;</w:t>
+      </w:r>
+    </w:p>
+    <w:p>
+      <w:pPr>
+        <w:rPr>
+          <w:b/>
+          <w:bCs/>
+          <w:u w:val="single"/>
+          <w:lang w:val="en-GB"/>
+        </w:rPr>
+      </w:pPr>
+      <w:r>
+        <w:rPr>
+          <w:b/>
+          <w:bCs/>
+          <w:u w:val="single"/>
+          <w:lang w:val="en-GB"/>
+        </w:rPr>
+        <w:t>EJERCICIO 1</w:t>
+      </w:r>
+      <w:r>
+        <w:rPr>
+          <w:b/>
+          <w:bCs/>
+          <w:u w:val="single"/>
+          <w:lang w:val="en-GB"/>
+        </w:rPr>
+        <w:t>8</w:t>
+      </w:r>
+    </w:p>
+    <w:p>
+      <w:r>
+        <w:t>SELECT P.APELLIDO1</w:t>
+      </w:r>
+    </w:p>
+    <w:p>
+      <w:r>
+        <w:t>FROM PROFESORES p, ALUMNOS a</w:t>
+      </w:r>
+    </w:p>
+    <w:p>
+      <w:pPr>
+        <w:rPr>
+          <w:lang w:val="en-GB"/>
+        </w:rPr>
+      </w:pPr>
+      <w:r>
+        <w:rPr>
+          <w:lang w:val="en-GB"/>
+        </w:rPr>
+        <w:t>WHERE UPPER(P.APELLIDO1)=UPPER(A.APELLIDO1)</w:t>
+      </w:r>
+    </w:p>
+    <w:p>
+      <w:pPr>
+        <w:rPr>
+          <w:lang w:val="en-GB"/>
+        </w:rPr>
+      </w:pPr>
+      <w:r>
+        <w:rPr>
+          <w:lang w:val="en-GB"/>
+        </w:rPr>
+        <w:t>UNION</w:t>
+      </w:r>
+    </w:p>
+    <w:p>
+      <w:r>
+        <w:t>SELECT P.APELLIDO1</w:t>
+      </w:r>
+    </w:p>
+    <w:p>
+      <w:r>
+        <w:t>FROM PROFESORES P, ALUMNOS A</w:t>
+      </w:r>
+    </w:p>
+    <w:p>
+      <w:pPr>
+        <w:rPr>
+          <w:lang w:val="en-GB"/>
+        </w:rPr>
+      </w:pPr>
+      <w:r>
+        <w:rPr>
+          <w:lang w:val="en-GB"/>
+        </w:rPr>
+        <w:t>WHERE UPPER(P.APELLIDO1)=UPPER(A.APELLIDO2)</w:t>
+      </w:r>
+    </w:p>
+    <w:p>
+      <w:pPr>
+        <w:rPr>
+          <w:lang w:val="en-GB"/>
+        </w:rPr>
+      </w:pPr>
+      <w:r>
+        <w:rPr>
+          <w:lang w:val="en-GB"/>
+        </w:rPr>
+        <w:t>UNION</w:t>
+      </w:r>
+    </w:p>
+    <w:p>
+      <w:r>
+        <w:t>SELECT P.APELLIDO2</w:t>
+      </w:r>
+    </w:p>
+    <w:p>
+      <w:r>
+        <w:t>FROM PROFESORES P, ALUMNOS A</w:t>
+      </w:r>
+    </w:p>
+    <w:p>
+      <w:pPr>
+        <w:rPr>
+          <w:lang w:val="en-GB"/>
+        </w:rPr>
+      </w:pPr>
+      <w:r>
+        <w:rPr>
+          <w:lang w:val="en-GB"/>
+        </w:rPr>
+        <w:t>WHERE UPPER(P.APELLIDO2)=UPPER(A.APELLIDO1)</w:t>
+      </w:r>
+    </w:p>
+    <w:p>
+      <w:pPr>
+        <w:rPr>
+          <w:lang w:val="en-GB"/>
+        </w:rPr>
+      </w:pPr>
+      <w:r>
+        <w:rPr>
+          <w:lang w:val="en-GB"/>
+        </w:rPr>
+        <w:t>UNION</w:t>
+      </w:r>
+    </w:p>
+    <w:p>
+      <w:r>
+        <w:t>SELECT P.APELLIDO2</w:t>
+      </w:r>
+    </w:p>
+    <w:p>
+      <w:r>
+        <w:t>FROM PROFESORES P, ALUMNOS A</w:t>
+      </w:r>
+    </w:p>
+    <w:p>
+      <w:r>
+        <w:t>WHERE UPPER(P.APELLIDO2)=UPPER(A.APELLIDO2)</w:t>
+      </w:r>
+    </w:p>
+    <w:p>
+      <w:r>
+        <w:rPr>
+          <w:b/>
+          <w:bCs/>
+          <w:u w:val="single"/>
+        </w:rPr>
+        <w:t>EJERCICIO 1</w:t>
+      </w:r>
+      <w:r>
+        <w:rPr>
+          <w:b/>
+          <w:bCs/>
+          <w:u w:val="single"/>
+        </w:rPr>
+        <w:t>9</w:t>
+      </w:r>
+    </w:p>
+    <w:p>
+      <w:r>
+        <w:t>SELECT APELLIDO1 "APELLIDO"</w:t>
+      </w:r>
+    </w:p>
+    <w:p>
+      <w:r>
+        <w:t>FROM PROFESORES</w:t>
+      </w:r>
+    </w:p>
+    <w:p>
+      <w:r>
+        <w:t>WHERE UPPER(APELLIDO1) LIKE '%LL%'</w:t>
+      </w:r>
+    </w:p>
+    <w:p>
+      <w:r>
+        <w:t>UNION</w:t>
+      </w:r>
+    </w:p>
+    <w:p>
+      <w:r>
+        <w:t>SELECT APELLIDO2 "APELLIDO"</w:t>
+      </w:r>
+    </w:p>
+    <w:p>
+      <w:r>
+        <w:lastRenderedPageBreak/>
+        <w:t>FROM PROFESORES</w:t>
+      </w:r>
+    </w:p>
+    <w:p>
+      <w:pPr>
+        <w:rPr>
+          <w:lang w:val="en-GB"/>
+        </w:rPr>
+      </w:pPr>
+      <w:r>
+        <w:rPr>
+          <w:lang w:val="en-GB"/>
+        </w:rPr>
+        <w:t>WHERE UPPER(APELLIDO2) LIKE '%LL%'</w:t>
+      </w:r>
+    </w:p>
+    <w:p>
+      <w:r>
+        <w:t>UNION</w:t>
+      </w:r>
+    </w:p>
+    <w:p>
+      <w:r>
+        <w:t>SELECT APELLIDO1 "APELLIDO"</w:t>
+      </w:r>
+    </w:p>
+    <w:p>
+      <w:r>
+        <w:t>FROM ALUMNOS</w:t>
+      </w:r>
+    </w:p>
+    <w:p>
+      <w:pPr>
+        <w:rPr>
+          <w:lang w:val="en-GB"/>
+        </w:rPr>
+      </w:pPr>
+      <w:r>
+        <w:rPr>
+          <w:lang w:val="en-GB"/>
+        </w:rPr>
+        <w:t>WHERE UPPER(APELLIDO1) LIKE '%LL%'</w:t>
+      </w:r>
+    </w:p>
+    <w:p>
+      <w:r>
+        <w:t>UNION</w:t>
+      </w:r>
+    </w:p>
+    <w:p>
+      <w:r>
+        <w:t>SELECT APELLIDO2 "APELLIDO"</w:t>
+      </w:r>
+    </w:p>
+    <w:p>
+      <w:r>
+        <w:t>FROM ALUMNOS</w:t>
+      </w:r>
+    </w:p>
+    <w:p>
+      <w:pPr>
+        <w:rPr>
+          <w:lang w:val="en-GB"/>
+        </w:rPr>
+      </w:pPr>
+      <w:r>
+        <w:rPr>
+          <w:lang w:val="en-GB"/>
+        </w:rPr>
+        <w:t>WHERE UPPER(APELLIDO2) LIKE '%LL%';</w:t>
+      </w:r>
+    </w:p>
+    <w:p>
+      <w:pPr>
+        <w:rPr>
+          <w:b/>
+          <w:bCs/>
+          <w:u w:val="single"/>
+        </w:rPr>
+      </w:pPr>
+      <w:r>
+        <w:rPr>
+          <w:b/>
+          <w:bCs/>
+          <w:u w:val="single"/>
+        </w:rPr>
+        <w:t>EJERCICIO 2</w:t>
+      </w:r>
+      <w:r>
+        <w:rPr>
+          <w:b/>
+          <w:bCs/>
+          <w:u w:val="single"/>
+        </w:rPr>
+        <w:t>0</w:t>
+      </w:r>
+    </w:p>
+    <w:p>
+      <w:pPr>
+        <w:rPr>
+          <w:lang w:val="en-GB"/>
+        </w:rPr>
+      </w:pPr>
+      <w:r>
+        <w:rPr>
+          <w:lang w:val="en-GB"/>
+        </w:rPr>
+        <w:t>SELECT REPLACE(APELLIDO1,'ll', 'y')</w:t>
+      </w:r>
+    </w:p>
+    <w:p>
+      <w:pPr>
+        <w:rPr>
+          <w:lang w:val="en-GB"/>
+        </w:rPr>
+      </w:pPr>
+      <w:r>
+        <w:rPr>
+          <w:lang w:val="en-GB"/>
+        </w:rPr>
+        <w:t xml:space="preserve">FROM ALUMNOS </w:t>
+      </w:r>
+    </w:p>
+    <w:p>
+      <w:pPr>
+        <w:rPr>
+          <w:lang w:val="en-GB"/>
+        </w:rPr>
+      </w:pPr>
+      <w:r>
+        <w:rPr>
+          <w:lang w:val="en-GB"/>
+        </w:rPr>
+        <w:t>WHERE UPPER(APELLIDO1) LIKE '%LL%'</w:t>
+      </w:r>
+    </w:p>
+    <w:p>
+      <w:pPr>
+        <w:rPr>
+          <w:lang w:val="en-GB"/>
+        </w:rPr>
+      </w:pPr>
+      <w:r>
+        <w:rPr>
+          <w:lang w:val="en-GB"/>
+        </w:rPr>
+        <w:t>UNION</w:t>
+      </w:r>
+    </w:p>
+    <w:p>
+      <w:pPr>
+        <w:rPr>
+          <w:lang w:val="en-GB"/>
+        </w:rPr>
+      </w:pPr>
+      <w:r>
+        <w:rPr>
+          <w:lang w:val="en-GB"/>
+        </w:rPr>
+        <w:t>SELECT REPLACE(APELLIDO2,'ll', 'y')</w:t>
+      </w:r>
+    </w:p>
+    <w:p>
+      <w:pPr>
+        <w:rPr>
+          <w:lang w:val="en-GB"/>
+        </w:rPr>
+      </w:pPr>
+      <w:r>
+        <w:rPr>
+          <w:lang w:val="en-GB"/>
+        </w:rPr>
+        <w:t>FROM ALUMNOS WHERE UPPER(APELLIDO2) LIKE '%LL%'</w:t>
+      </w:r>
+    </w:p>
+    <w:p>
+      <w:pPr>
+        <w:rPr>
+          <w:lang w:val="en-GB"/>
+        </w:rPr>
+      </w:pPr>
+      <w:r>
+        <w:rPr>
+          <w:lang w:val="en-GB"/>
+        </w:rPr>
+        <w:t>UNION</w:t>
+      </w:r>
+    </w:p>
+    <w:p>
+      <w:pPr>
+        <w:rPr>
+          <w:lang w:val="en-GB"/>
+        </w:rPr>
+      </w:pPr>
+      <w:r>
+        <w:rPr>
+          <w:lang w:val="en-GB"/>
+        </w:rPr>
+        <w:t>SELECT REPLACE(APELLIDO1,'ll', 'y')</w:t>
+      </w:r>
+    </w:p>
+    <w:p>
+      <w:pPr>
+        <w:rPr>
+          <w:lang w:val="en-GB"/>
+        </w:rPr>
+      </w:pPr>
+      <w:r>
+        <w:rPr>
+          <w:lang w:val="en-GB"/>
+        </w:rPr>
+        <w:t xml:space="preserve">FROM PROFESORES </w:t>
+      </w:r>
+    </w:p>
+    <w:p>
+      <w:pPr>
+        <w:rPr>
+          <w:lang w:val="en-GB"/>
+        </w:rPr>
+      </w:pPr>
+      <w:r>
+        <w:rPr>
+          <w:lang w:val="en-GB"/>
+        </w:rPr>
+        <w:t>WHERE UPPER(APELLIDO1) LIKE '%LL%'</w:t>
+      </w:r>
+    </w:p>
+    <w:p>
+      <w:pPr>
+        <w:rPr>
+          <w:lang w:val="en-GB"/>
+        </w:rPr>
+      </w:pPr>
+      <w:r>
+        <w:rPr>
+          <w:lang w:val="en-GB"/>
+        </w:rPr>
+        <w:t>UNION</w:t>
+      </w:r>
+    </w:p>
+    <w:p>
+      <w:pPr>
+        <w:rPr>
+          <w:lang w:val="en-GB"/>
+        </w:rPr>
+      </w:pPr>
+      <w:r>
+        <w:rPr>
+          <w:lang w:val="en-GB"/>
+        </w:rPr>
+        <w:t>SELECT REPLACE(APELLIDO2,'ll', 'y')</w:t>
+      </w:r>
+    </w:p>
+    <w:p>
+      <w:pPr>
+        <w:rPr>
+          <w:lang w:val="en-GB"/>
+        </w:rPr>
+      </w:pPr>
+      <w:r>
+        <w:rPr>
+          <w:lang w:val="en-GB"/>
+        </w:rPr>
+        <w:t>FROM PROFESORES WHERE UPPER(APELLIDO2) LIKE '%LL%'</w:t>
+      </w:r>
+    </w:p>
+    <w:p>
+      <w:pPr>
+        <w:rPr>
+          <w:lang w:val="en-GB"/>
+        </w:rPr>
+      </w:pPr>
+      <w:r>
+        <w:rPr>
+          <w:lang w:val="en-GB"/>
+        </w:rPr>
+        <w:t>;</w:t>
+      </w:r>
+    </w:p>
+    <w:p>
+      <w:pPr>
+        <w:rPr>
+          <w:b/>
+          <w:bCs/>
+          <w:u w:val="single"/>
+        </w:rPr>
+      </w:pPr>
+      <w:r>
+        <w:rPr>
+          <w:b/>
+          <w:bCs/>
+          <w:u w:val="single"/>
+        </w:rPr>
+        <w:t>EJERCICIO 21</w:t>
+      </w:r>
+    </w:p>
+    <w:p>
+      <w:r>
         <w:t>SELECT ASI.NOMBRE, I.PROFESOR</w:t>
       </w:r>
     </w:p>
@@ -1577,39 +2199,39 @@
         <w:rPr>
           <w:lang w:val="en-GB"/>
         </w:rPr>
+        <w:t xml:space="preserve">FROM ASIGNATURAS ASI LEFT </w:t>
+      </w:r>
+      <w:r>
+        <w:rPr>
+          <w:lang w:val="en-GB"/>
+        </w:rPr>
+        <w:t xml:space="preserve">OUTER </w:t>
+      </w:r>
+      <w:r>
+        <w:rPr>
+          <w:lang w:val="en-GB"/>
+        </w:rPr>
+        <w:t>JOIN IMPARTIR I ON ASI.CODIGO=I.ASIGNATURA</w:t>
+      </w:r>
+    </w:p>
+    <w:p>
+      <w:r>
+        <w:t>WHERE</w:t>
+      </w:r>
+    </w:p>
+    <w:p>
+      <w:r>
+        <w:t>NVL(ASI.CREDITOS, 0) != NVL(PRACTICOS, 0) + NVL(TEORICOS, 0)</w:t>
+      </w:r>
+    </w:p>
+    <w:p>
+      <w:r>
+        <w:t>;</w:t>
+      </w:r>
+    </w:p>
+    <w:p>
+      <w:r>
         <w:lastRenderedPageBreak/>
-        <w:t xml:space="preserve">FROM ASIGNATURAS ASI LEFT </w:t>
-      </w:r>
-      <w:r>
-        <w:rPr>
-          <w:lang w:val="en-GB"/>
-        </w:rPr>
-        <w:t xml:space="preserve">OUTER </w:t>
-      </w:r>
-      <w:r>
-        <w:rPr>
-          <w:lang w:val="en-GB"/>
-        </w:rPr>
-        <w:t>JOIN IMPARTIR I ON ASI.CODIGO=I.ASIGNATURA</w:t>
-      </w:r>
-    </w:p>
-    <w:p>
-      <w:r>
-        <w:t>WHERE</w:t>
-      </w:r>
-    </w:p>
-    <w:p>
-      <w:r>
-        <w:t>NVL(ASI.CREDITOS, 0) != NVL(PRACTICOS, 0) + NVL(TEORICOS, 0)</w:t>
-      </w:r>
-    </w:p>
-    <w:p>
-      <w:r>
-        <w:t>;</w:t>
-      </w:r>
-    </w:p>
-    <w:p>
-      <w:r>
         <w:t xml:space="preserve">//Hay que hacer LEFT JOIN si nos piden TODOS los datos, incluidas las que aparecen como nulas. Si queremos traernos la que está a la izquierda de donde están los valores nulos usando LEFT OUTER JOIN, si queremos traernos los valores de la columna que está a la derecha del </w:t>
       </w:r>
       <w:proofErr w:type="spellStart"/>

</xml_diff>